<commit_message>
Final changes to xml documentation, presentation and refactoring documentation.
</commit_message>
<xml_diff>
--- a/Team Bulls and Cows 4 - Changes documentation.docx
+++ b/Team Bulls and Cows 4 - Changes documentation.docx
@@ -27,13 +27,39 @@
           <w:szCs w:val="24"/>
         </w:rPr>
       </w:pPr>
+      <w:proofErr w:type="gramStart"/>
       <w:r>
         <w:rPr>
           <w:i/>
           <w:sz w:val="24"/>
           <w:szCs w:val="24"/>
         </w:rPr>
-        <w:t>project documentation</w:t>
+        <w:t>p</w:t>
+      </w:r>
+      <w:r>
+        <w:rPr>
+          <w:i/>
+          <w:sz w:val="24"/>
+          <w:szCs w:val="24"/>
+        </w:rPr>
+        <w:t>roject</w:t>
+      </w:r>
+      <w:proofErr w:type="gramEnd"/>
+      <w:r>
+        <w:rPr>
+          <w:i/>
+          <w:sz w:val="24"/>
+          <w:szCs w:val="24"/>
+        </w:rPr>
+        <w:t xml:space="preserve"> refactoring</w:t>
+      </w:r>
+      <w:r>
+        <w:rPr>
+          <w:i/>
+          <w:sz w:val="24"/>
+          <w:szCs w:val="24"/>
+        </w:rPr>
+        <w:t xml:space="preserve"> documentation</w:t>
       </w:r>
     </w:p>
     <w:p>
@@ -216,7 +242,23 @@
           <w:sz w:val="24"/>
           <w:szCs w:val="24"/>
         </w:rPr>
-        <w:t xml:space="preserve">provide functionality concerning the </w:t>
+        <w:t xml:space="preserve">provide functionality concerning </w:t>
+      </w:r>
+      <w:bookmarkStart w:id="0" w:name="_GoBack"/>
+      <w:bookmarkEnd w:id="0"/>
+      <w:r>
+        <w:rPr>
+          <w:sz w:val="24"/>
+          <w:szCs w:val="24"/>
+        </w:rPr>
+        <w:t xml:space="preserve">the </w:t>
+      </w:r>
+      <w:r>
+        <w:rPr>
+          <w:sz w:val="24"/>
+          <w:szCs w:val="24"/>
+        </w:rPr>
+        <w:t>numbers used to guess in the game.</w:t>
       </w:r>
     </w:p>
     <w:p>
@@ -244,8 +286,412 @@
           <w:sz w:val="24"/>
           <w:szCs w:val="24"/>
         </w:rPr>
+        <w:t xml:space="preserve"> </w:t>
+      </w:r>
+      <w:r>
+        <w:rPr>
+          <w:sz w:val="24"/>
+          <w:szCs w:val="24"/>
+        </w:rPr>
+        <w:t>–</w:t>
+      </w:r>
+      <w:r>
+        <w:rPr>
+          <w:sz w:val="24"/>
+          <w:szCs w:val="24"/>
+        </w:rPr>
+        <w:t xml:space="preserve"> </w:t>
+      </w:r>
+      <w:r>
+        <w:rPr>
+          <w:sz w:val="24"/>
+          <w:szCs w:val="24"/>
+        </w:rPr>
+        <w:t>A class used to provide help to the player if he opts to cheat.</w:t>
+      </w:r>
+    </w:p>
+    <w:p>
+      <w:pPr>
+        <w:pStyle w:val="ListParagraph"/>
+        <w:numPr>
+          <w:ilvl w:val="2"/>
+          <w:numId w:val="4"/>
+        </w:numPr>
+        <w:rPr>
+          <w:sz w:val="24"/>
+          <w:szCs w:val="24"/>
+        </w:rPr>
+      </w:pPr>
+      <w:r>
+        <w:rPr>
+          <w:b/>
+          <w:sz w:val="24"/>
+          <w:szCs w:val="24"/>
+        </w:rPr>
+        <w:t>InputOutput.cs</w:t>
+      </w:r>
+      <w:r>
+        <w:rPr>
+          <w:sz w:val="24"/>
+          <w:szCs w:val="24"/>
+        </w:rPr>
+        <w:t xml:space="preserve"> </w:t>
+      </w:r>
+      <w:r>
+        <w:rPr>
+          <w:sz w:val="24"/>
+          <w:szCs w:val="24"/>
+        </w:rPr>
+        <w:t>–</w:t>
+      </w:r>
+      <w:r>
+        <w:rPr>
+          <w:sz w:val="24"/>
+          <w:szCs w:val="24"/>
+        </w:rPr>
+        <w:t xml:space="preserve"> </w:t>
+      </w:r>
+      <w:r>
+        <w:rPr>
+          <w:sz w:val="24"/>
+          <w:szCs w:val="24"/>
+        </w:rPr>
+        <w:t>A façade class used for reading data from the player and releasing data to the player.</w:t>
+      </w:r>
+    </w:p>
+    <w:p>
+      <w:pPr>
+        <w:pStyle w:val="ListParagraph"/>
+        <w:numPr>
+          <w:ilvl w:val="2"/>
+          <w:numId w:val="4"/>
+        </w:numPr>
+        <w:rPr>
+          <w:sz w:val="24"/>
+          <w:szCs w:val="24"/>
+        </w:rPr>
+      </w:pPr>
+      <w:r>
+        <w:rPr>
+          <w:b/>
+          <w:sz w:val="24"/>
+          <w:szCs w:val="24"/>
+        </w:rPr>
+        <w:t>MessageDispatcher.cs</w:t>
+      </w:r>
+      <w:r>
+        <w:rPr>
+          <w:sz w:val="24"/>
+          <w:szCs w:val="24"/>
+        </w:rPr>
+        <w:t xml:space="preserve"> </w:t>
+      </w:r>
+      <w:r>
+        <w:rPr>
+          <w:sz w:val="24"/>
+          <w:szCs w:val="24"/>
+        </w:rPr>
+        <w:t>–</w:t>
+      </w:r>
+      <w:r>
+        <w:rPr>
+          <w:sz w:val="24"/>
+          <w:szCs w:val="24"/>
+        </w:rPr>
+        <w:t xml:space="preserve"> </w:t>
+      </w:r>
+      <w:r>
+        <w:rPr>
+          <w:sz w:val="24"/>
+          <w:szCs w:val="24"/>
+        </w:rPr>
+        <w:t>A class used to get messages for the player.</w:t>
+      </w:r>
+    </w:p>
+    <w:p>
+      <w:pPr>
+        <w:pStyle w:val="ListParagraph"/>
+        <w:numPr>
+          <w:ilvl w:val="1"/>
+          <w:numId w:val="4"/>
+        </w:numPr>
+        <w:rPr>
+          <w:sz w:val="24"/>
+          <w:szCs w:val="24"/>
+        </w:rPr>
+      </w:pPr>
+      <w:r>
+        <w:rPr>
+          <w:sz w:val="24"/>
+          <w:szCs w:val="24"/>
+        </w:rPr>
+        <w:t>Introduced interfaces:</w:t>
+      </w:r>
+    </w:p>
+    <w:p>
+      <w:pPr>
+        <w:pStyle w:val="ListParagraph"/>
+        <w:numPr>
+          <w:ilvl w:val="2"/>
+          <w:numId w:val="4"/>
+        </w:numPr>
+        <w:rPr>
+          <w:sz w:val="24"/>
+          <w:szCs w:val="24"/>
+        </w:rPr>
+      </w:pPr>
+      <w:r>
+        <w:rPr>
+          <w:b/>
+          <w:sz w:val="24"/>
+          <w:szCs w:val="24"/>
+        </w:rPr>
+        <w:t>ICalculateBullsAndCowsStrategy</w:t>
+      </w:r>
+      <w:r>
+        <w:rPr>
+          <w:sz w:val="24"/>
+          <w:szCs w:val="24"/>
+        </w:rPr>
+        <w:t xml:space="preserve"> </w:t>
+      </w:r>
+      <w:r>
+        <w:rPr>
+          <w:sz w:val="24"/>
+          <w:szCs w:val="24"/>
+        </w:rPr>
+        <w:t>–</w:t>
+      </w:r>
+      <w:r>
+        <w:rPr>
+          <w:sz w:val="24"/>
+          <w:szCs w:val="24"/>
+        </w:rPr>
+        <w:t xml:space="preserve"> </w:t>
+      </w:r>
+      <w:r>
+        <w:rPr>
+          <w:sz w:val="24"/>
+          <w:szCs w:val="24"/>
+        </w:rPr>
+        <w:t>Different types of calculation strategies implement this interface.</w:t>
+      </w:r>
+    </w:p>
+    <w:p>
+      <w:pPr>
+        <w:pStyle w:val="ListParagraph"/>
+        <w:numPr>
+          <w:ilvl w:val="2"/>
+          <w:numId w:val="4"/>
+        </w:numPr>
+        <w:rPr>
+          <w:sz w:val="24"/>
+          <w:szCs w:val="24"/>
+        </w:rPr>
+      </w:pPr>
+      <w:r>
+        <w:rPr>
+          <w:b/>
+          <w:sz w:val="24"/>
+          <w:szCs w:val="24"/>
+        </w:rPr>
+        <w:t>IGameEngine</w:t>
+      </w:r>
+      <w:r>
+        <w:rPr>
+          <w:sz w:val="24"/>
+          <w:szCs w:val="24"/>
+        </w:rPr>
+        <w:t xml:space="preserve"> </w:t>
+      </w:r>
+      <w:r>
+        <w:rPr>
+          <w:sz w:val="24"/>
+          <w:szCs w:val="24"/>
+        </w:rPr>
+        <w:t>–</w:t>
+      </w:r>
+      <w:r>
+        <w:rPr>
+          <w:sz w:val="24"/>
+          <w:szCs w:val="24"/>
+        </w:rPr>
+        <w:t xml:space="preserve"> </w:t>
+      </w:r>
+      <w:r>
+        <w:rPr>
+          <w:sz w:val="24"/>
+          <w:szCs w:val="24"/>
+        </w:rPr>
+        <w:t>Implementations of this interface are used to run the core game logic.</w:t>
+      </w:r>
+    </w:p>
+    <w:p>
+      <w:pPr>
+        <w:pStyle w:val="ListParagraph"/>
+        <w:numPr>
+          <w:ilvl w:val="2"/>
+          <w:numId w:val="4"/>
+        </w:numPr>
+        <w:rPr>
+          <w:sz w:val="24"/>
+          <w:szCs w:val="24"/>
+        </w:rPr>
+      </w:pPr>
+      <w:r>
+        <w:rPr>
+          <w:b/>
+          <w:sz w:val="24"/>
+          <w:szCs w:val="24"/>
+        </w:rPr>
+        <w:t>IMessageDispatcher</w:t>
+      </w:r>
+      <w:r>
+        <w:rPr>
+          <w:sz w:val="24"/>
+          <w:szCs w:val="24"/>
+        </w:rPr>
+        <w:t xml:space="preserve"> </w:t>
+      </w:r>
+      <w:r>
+        <w:rPr>
+          <w:sz w:val="24"/>
+          <w:szCs w:val="24"/>
+        </w:rPr>
+        <w:t>–</w:t>
+      </w:r>
+      <w:r>
+        <w:rPr>
+          <w:sz w:val="24"/>
+          <w:szCs w:val="24"/>
+        </w:rPr>
+        <w:t xml:space="preserve"> </w:t>
+      </w:r>
+      <w:r>
+        <w:rPr>
+          <w:sz w:val="24"/>
+          <w:szCs w:val="24"/>
+        </w:rPr>
+        <w:t>Implementations of this interface are used to produce messages for the player.</w:t>
+      </w:r>
+    </w:p>
+    <w:p>
+      <w:pPr>
+        <w:pStyle w:val="ListParagraph"/>
+        <w:numPr>
+          <w:ilvl w:val="2"/>
+          <w:numId w:val="4"/>
+        </w:numPr>
+        <w:rPr>
+          <w:sz w:val="24"/>
+          <w:szCs w:val="24"/>
+        </w:rPr>
+      </w:pPr>
+      <w:r>
+        <w:rPr>
+          <w:b/>
+          <w:sz w:val="24"/>
+          <w:szCs w:val="24"/>
+        </w:rPr>
+        <w:t>IPrinter</w:t>
+      </w:r>
+      <w:r>
+        <w:rPr>
+          <w:sz w:val="24"/>
+          <w:szCs w:val="24"/>
+        </w:rPr>
+        <w:t xml:space="preserve"> </w:t>
+      </w:r>
+      <w:r>
+        <w:rPr>
+          <w:sz w:val="24"/>
+          <w:szCs w:val="24"/>
+        </w:rPr>
+        <w:t>–</w:t>
+      </w:r>
+      <w:r>
+        <w:rPr>
+          <w:sz w:val="24"/>
+          <w:szCs w:val="24"/>
+        </w:rPr>
+        <w:t xml:space="preserve"> </w:t>
+      </w:r>
+      <w:r>
+        <w:rPr>
+          <w:sz w:val="24"/>
+          <w:szCs w:val="24"/>
+        </w:rPr>
+        <w:t>Implementations of this interface are used to output messages to the player.</w:t>
+      </w:r>
+    </w:p>
+    <w:p>
+      <w:pPr>
+        <w:pStyle w:val="ListParagraph"/>
+        <w:numPr>
+          <w:ilvl w:val="2"/>
+          <w:numId w:val="4"/>
+        </w:numPr>
+        <w:rPr>
+          <w:sz w:val="24"/>
+          <w:szCs w:val="24"/>
+        </w:rPr>
+      </w:pPr>
+      <w:r>
+        <w:rPr>
+          <w:b/>
+          <w:sz w:val="24"/>
+          <w:szCs w:val="24"/>
+        </w:rPr>
+        <w:t>IReader</w:t>
+      </w:r>
+      <w:r>
+        <w:rPr>
+          <w:sz w:val="24"/>
+          <w:szCs w:val="24"/>
+        </w:rPr>
         <w:t xml:space="preserve"> - </w:t>
       </w:r>
+      <w:r>
+        <w:rPr>
+          <w:sz w:val="24"/>
+          <w:szCs w:val="24"/>
+        </w:rPr>
+        <w:t xml:space="preserve">Implementations of this interface are used to </w:t>
+      </w:r>
+      <w:r>
+        <w:rPr>
+          <w:sz w:val="24"/>
+          <w:szCs w:val="24"/>
+        </w:rPr>
+        <w:t>read input from</w:t>
+      </w:r>
+      <w:r>
+        <w:rPr>
+          <w:sz w:val="24"/>
+          <w:szCs w:val="24"/>
+        </w:rPr>
+        <w:t xml:space="preserve"> the player.</w:t>
+      </w:r>
+    </w:p>
+    <w:p>
+      <w:pPr>
+        <w:pStyle w:val="ListParagraph"/>
+        <w:numPr>
+          <w:ilvl w:val="1"/>
+          <w:numId w:val="4"/>
+        </w:numPr>
+        <w:rPr>
+          <w:sz w:val="24"/>
+          <w:szCs w:val="24"/>
+        </w:rPr>
+      </w:pPr>
+      <w:r>
+        <w:rPr>
+          <w:sz w:val="24"/>
+          <w:szCs w:val="24"/>
+        </w:rPr>
+        <w:t>Introduced classes:</w:t>
+      </w:r>
     </w:p>
     <w:p>
       <w:pPr>
@@ -265,6 +711,700 @@
           <w:sz w:val="24"/>
           <w:szCs w:val="24"/>
         </w:rPr>
+        <w:t>Command.cs</w:t>
+      </w:r>
+      <w:r>
+        <w:rPr>
+          <w:sz w:val="24"/>
+          <w:szCs w:val="24"/>
+        </w:rPr>
+        <w:t xml:space="preserve"> – A base class for all the commands</w:t>
+      </w:r>
+      <w:r>
+        <w:rPr>
+          <w:sz w:val="24"/>
+          <w:szCs w:val="24"/>
+        </w:rPr>
+        <w:t>.</w:t>
+      </w:r>
+    </w:p>
+    <w:p>
+      <w:pPr>
+        <w:pStyle w:val="ListParagraph"/>
+        <w:numPr>
+          <w:ilvl w:val="2"/>
+          <w:numId w:val="4"/>
+        </w:numPr>
+        <w:rPr>
+          <w:sz w:val="24"/>
+          <w:szCs w:val="24"/>
+        </w:rPr>
+      </w:pPr>
+      <w:r>
+        <w:rPr>
+          <w:b/>
+          <w:sz w:val="24"/>
+          <w:szCs w:val="24"/>
+        </w:rPr>
+        <w:t>CommandCreator.cs</w:t>
+      </w:r>
+      <w:r>
+        <w:rPr>
+          <w:sz w:val="24"/>
+          <w:szCs w:val="24"/>
+        </w:rPr>
+        <w:t xml:space="preserve"> – A factory class</w:t>
+      </w:r>
+      <w:r>
+        <w:rPr>
+          <w:sz w:val="24"/>
+          <w:szCs w:val="24"/>
+        </w:rPr>
+        <w:t xml:space="preserve"> </w:t>
+      </w:r>
+      <w:r>
+        <w:rPr>
+          <w:sz w:val="24"/>
+          <w:szCs w:val="24"/>
+        </w:rPr>
+        <w:t>to</w:t>
+      </w:r>
+      <w:r>
+        <w:rPr>
+          <w:sz w:val="24"/>
+          <w:szCs w:val="24"/>
+        </w:rPr>
+        <w:t xml:space="preserve"> </w:t>
+      </w:r>
+      <w:r>
+        <w:rPr>
+          <w:sz w:val="24"/>
+          <w:szCs w:val="24"/>
+        </w:rPr>
+        <w:t>provide new instances of all the command classes</w:t>
+      </w:r>
+      <w:r>
+        <w:rPr>
+          <w:sz w:val="24"/>
+          <w:szCs w:val="24"/>
+        </w:rPr>
+        <w:t>.</w:t>
+      </w:r>
+    </w:p>
+    <w:p>
+      <w:pPr>
+        <w:pStyle w:val="ListParagraph"/>
+        <w:numPr>
+          <w:ilvl w:val="2"/>
+          <w:numId w:val="4"/>
+        </w:numPr>
+        <w:rPr>
+          <w:sz w:val="24"/>
+          <w:szCs w:val="24"/>
+        </w:rPr>
+      </w:pPr>
+      <w:r>
+        <w:rPr>
+          <w:b/>
+          <w:sz w:val="24"/>
+          <w:szCs w:val="24"/>
+        </w:rPr>
+        <w:t>CommandExit.cs</w:t>
+      </w:r>
+      <w:r>
+        <w:rPr>
+          <w:sz w:val="24"/>
+          <w:szCs w:val="24"/>
+        </w:rPr>
+        <w:t xml:space="preserve"> – The command</w:t>
+      </w:r>
+      <w:r>
+        <w:rPr>
+          <w:sz w:val="24"/>
+          <w:szCs w:val="24"/>
+        </w:rPr>
+        <w:t xml:space="preserve"> </w:t>
+      </w:r>
+      <w:r>
+        <w:rPr>
+          <w:sz w:val="24"/>
+          <w:szCs w:val="24"/>
+        </w:rPr>
+        <w:t>to</w:t>
+      </w:r>
+      <w:r>
+        <w:rPr>
+          <w:sz w:val="24"/>
+          <w:szCs w:val="24"/>
+        </w:rPr>
+        <w:t xml:space="preserve"> </w:t>
+      </w:r>
+      <w:r>
+        <w:rPr>
+          <w:sz w:val="24"/>
+          <w:szCs w:val="24"/>
+        </w:rPr>
+        <w:t>be executed when the player enters ‘exit’, it stops the game and displays the ‘goodbye’ message.</w:t>
+      </w:r>
+    </w:p>
+    <w:p>
+      <w:pPr>
+        <w:pStyle w:val="ListParagraph"/>
+        <w:numPr>
+          <w:ilvl w:val="2"/>
+          <w:numId w:val="4"/>
+        </w:numPr>
+        <w:rPr>
+          <w:sz w:val="24"/>
+          <w:szCs w:val="24"/>
+        </w:rPr>
+      </w:pPr>
+      <w:r>
+        <w:rPr>
+          <w:b/>
+          <w:sz w:val="24"/>
+          <w:szCs w:val="24"/>
+        </w:rPr>
+        <w:t>CommandHelp.cs</w:t>
+      </w:r>
+      <w:r>
+        <w:rPr>
+          <w:sz w:val="24"/>
+          <w:szCs w:val="24"/>
+        </w:rPr>
+        <w:t xml:space="preserve"> – </w:t>
+      </w:r>
+      <w:r>
+        <w:rPr>
+          <w:sz w:val="24"/>
+          <w:szCs w:val="24"/>
+        </w:rPr>
+        <w:t>The command</w:t>
+      </w:r>
+      <w:r>
+        <w:rPr>
+          <w:sz w:val="24"/>
+          <w:szCs w:val="24"/>
+        </w:rPr>
+        <w:t xml:space="preserve"> </w:t>
+      </w:r>
+      <w:r>
+        <w:rPr>
+          <w:sz w:val="24"/>
+          <w:szCs w:val="24"/>
+        </w:rPr>
+        <w:t>to</w:t>
+      </w:r>
+      <w:r>
+        <w:rPr>
+          <w:sz w:val="24"/>
+          <w:szCs w:val="24"/>
+        </w:rPr>
+        <w:t xml:space="preserve"> </w:t>
+      </w:r>
+      <w:r>
+        <w:rPr>
+          <w:sz w:val="24"/>
+          <w:szCs w:val="24"/>
+        </w:rPr>
+        <w:t>be executed when the player enters ‘help’, it will display a hint of how the actual number looks like.</w:t>
+      </w:r>
+    </w:p>
+    <w:p>
+      <w:pPr>
+        <w:pStyle w:val="ListParagraph"/>
+        <w:numPr>
+          <w:ilvl w:val="2"/>
+          <w:numId w:val="4"/>
+        </w:numPr>
+        <w:rPr>
+          <w:sz w:val="24"/>
+          <w:szCs w:val="24"/>
+        </w:rPr>
+      </w:pPr>
+      <w:r>
+        <w:rPr>
+          <w:b/>
+          <w:sz w:val="24"/>
+          <w:szCs w:val="24"/>
+        </w:rPr>
+        <w:t>CommandOther.cs</w:t>
+      </w:r>
+      <w:r>
+        <w:rPr>
+          <w:sz w:val="24"/>
+          <w:szCs w:val="24"/>
+        </w:rPr>
+        <w:t xml:space="preserve"> - </w:t>
+      </w:r>
+      <w:r>
+        <w:rPr>
+          <w:sz w:val="24"/>
+          <w:szCs w:val="24"/>
+        </w:rPr>
+        <w:t>The command</w:t>
+      </w:r>
+      <w:r>
+        <w:rPr>
+          <w:sz w:val="24"/>
+          <w:szCs w:val="24"/>
+        </w:rPr>
+        <w:t xml:space="preserve"> </w:t>
+      </w:r>
+      <w:r>
+        <w:rPr>
+          <w:sz w:val="24"/>
+          <w:szCs w:val="24"/>
+        </w:rPr>
+        <w:t>to</w:t>
+      </w:r>
+      <w:r>
+        <w:rPr>
+          <w:sz w:val="24"/>
+          <w:szCs w:val="24"/>
+        </w:rPr>
+        <w:t xml:space="preserve"> </w:t>
+      </w:r>
+      <w:r>
+        <w:rPr>
+          <w:sz w:val="24"/>
+          <w:szCs w:val="24"/>
+        </w:rPr>
+        <w:t>be executed when the player enters an invalid command string, it will display a warning message</w:t>
+      </w:r>
+      <w:r>
+        <w:rPr>
+          <w:sz w:val="24"/>
+          <w:szCs w:val="24"/>
+        </w:rPr>
+        <w:t xml:space="preserve"> --&gt; </w:t>
+      </w:r>
+      <w:r>
+        <w:rPr>
+          <w:sz w:val="24"/>
+          <w:szCs w:val="24"/>
+        </w:rPr>
+        <w:t>the user.</w:t>
+      </w:r>
+    </w:p>
+    <w:p>
+      <w:pPr>
+        <w:pStyle w:val="ListParagraph"/>
+        <w:numPr>
+          <w:ilvl w:val="2"/>
+          <w:numId w:val="4"/>
+        </w:numPr>
+        <w:rPr>
+          <w:sz w:val="24"/>
+          <w:szCs w:val="24"/>
+        </w:rPr>
+      </w:pPr>
+      <w:r>
+        <w:rPr>
+          <w:b/>
+          <w:sz w:val="24"/>
+          <w:szCs w:val="24"/>
+        </w:rPr>
+        <w:t>CommandRestart.cs</w:t>
+      </w:r>
+      <w:r>
+        <w:rPr>
+          <w:sz w:val="24"/>
+          <w:szCs w:val="24"/>
+        </w:rPr>
+        <w:t xml:space="preserve"> - The command</w:t>
+      </w:r>
+      <w:r>
+        <w:rPr>
+          <w:sz w:val="24"/>
+          <w:szCs w:val="24"/>
+        </w:rPr>
+        <w:t xml:space="preserve"> </w:t>
+      </w:r>
+      <w:r>
+        <w:rPr>
+          <w:sz w:val="24"/>
+          <w:szCs w:val="24"/>
+        </w:rPr>
+        <w:t>to</w:t>
+      </w:r>
+      <w:r>
+        <w:rPr>
+          <w:sz w:val="24"/>
+          <w:szCs w:val="24"/>
+        </w:rPr>
+        <w:t xml:space="preserve"> </w:t>
+      </w:r>
+      <w:r>
+        <w:rPr>
+          <w:sz w:val="24"/>
+          <w:szCs w:val="24"/>
+        </w:rPr>
+        <w:t>be executed when the player enters ‘restart’, it will restart the game.</w:t>
+      </w:r>
+    </w:p>
+    <w:p>
+      <w:pPr>
+        <w:pStyle w:val="ListParagraph"/>
+        <w:numPr>
+          <w:ilvl w:val="2"/>
+          <w:numId w:val="4"/>
+        </w:numPr>
+        <w:rPr>
+          <w:sz w:val="24"/>
+          <w:szCs w:val="24"/>
+        </w:rPr>
+      </w:pPr>
+      <w:r>
+        <w:rPr>
+          <w:b/>
+          <w:sz w:val="24"/>
+          <w:szCs w:val="24"/>
+        </w:rPr>
+        <w:t>CommandTop.cs</w:t>
+      </w:r>
+      <w:r>
+        <w:rPr>
+          <w:sz w:val="24"/>
+          <w:szCs w:val="24"/>
+        </w:rPr>
+        <w:t xml:space="preserve"> - The command</w:t>
+      </w:r>
+      <w:r>
+        <w:rPr>
+          <w:sz w:val="24"/>
+          <w:szCs w:val="24"/>
+        </w:rPr>
+        <w:t xml:space="preserve"> </w:t>
+      </w:r>
+      <w:r>
+        <w:rPr>
+          <w:sz w:val="24"/>
+          <w:szCs w:val="24"/>
+        </w:rPr>
+        <w:t>to</w:t>
+      </w:r>
+      <w:r>
+        <w:rPr>
+          <w:sz w:val="24"/>
+          <w:szCs w:val="24"/>
+        </w:rPr>
+        <w:t xml:space="preserve"> </w:t>
+      </w:r>
+      <w:r>
+        <w:rPr>
+          <w:sz w:val="24"/>
+          <w:szCs w:val="24"/>
+        </w:rPr>
+        <w:t>be executed when the player enters ‘top’, it will display the leader board.</w:t>
+      </w:r>
+    </w:p>
+    <w:p>
+      <w:pPr>
+        <w:pStyle w:val="ListParagraph"/>
+        <w:numPr>
+          <w:ilvl w:val="2"/>
+          <w:numId w:val="4"/>
+        </w:numPr>
+        <w:rPr>
+          <w:sz w:val="24"/>
+          <w:szCs w:val="24"/>
+        </w:rPr>
+      </w:pPr>
+      <w:r>
+        <w:rPr>
+          <w:b/>
+          <w:sz w:val="24"/>
+          <w:szCs w:val="24"/>
+        </w:rPr>
+        <w:lastRenderedPageBreak/>
+        <w:t>ConsolePrinter.cs</w:t>
+      </w:r>
+      <w:r>
+        <w:rPr>
+          <w:sz w:val="24"/>
+          <w:szCs w:val="24"/>
+        </w:rPr>
+        <w:t xml:space="preserve"> – A class used</w:t>
+      </w:r>
+      <w:r>
+        <w:rPr>
+          <w:sz w:val="24"/>
+          <w:szCs w:val="24"/>
+        </w:rPr>
+        <w:t xml:space="preserve"> </w:t>
+      </w:r>
+      <w:r>
+        <w:rPr>
+          <w:sz w:val="24"/>
+          <w:szCs w:val="24"/>
+        </w:rPr>
+        <w:t>to</w:t>
+      </w:r>
+      <w:r>
+        <w:rPr>
+          <w:sz w:val="24"/>
+          <w:szCs w:val="24"/>
+        </w:rPr>
+        <w:t xml:space="preserve"> </w:t>
+      </w:r>
+      <w:r>
+        <w:rPr>
+          <w:sz w:val="24"/>
+          <w:szCs w:val="24"/>
+        </w:rPr>
+        <w:t>print messages on the console.</w:t>
+      </w:r>
+    </w:p>
+    <w:p>
+      <w:pPr>
+        <w:pStyle w:val="ListParagraph"/>
+        <w:numPr>
+          <w:ilvl w:val="2"/>
+          <w:numId w:val="4"/>
+        </w:numPr>
+        <w:rPr>
+          <w:sz w:val="24"/>
+          <w:szCs w:val="24"/>
+        </w:rPr>
+      </w:pPr>
+      <w:r>
+        <w:rPr>
+          <w:b/>
+          <w:sz w:val="24"/>
+          <w:szCs w:val="24"/>
+        </w:rPr>
+        <w:t>ConsoleReader.cs</w:t>
+      </w:r>
+      <w:r>
+        <w:rPr>
+          <w:sz w:val="24"/>
+          <w:szCs w:val="24"/>
+        </w:rPr>
+        <w:t xml:space="preserve"> – A class used</w:t>
+      </w:r>
+      <w:r>
+        <w:rPr>
+          <w:sz w:val="24"/>
+          <w:szCs w:val="24"/>
+        </w:rPr>
+        <w:t xml:space="preserve"> </w:t>
+      </w:r>
+      <w:r>
+        <w:rPr>
+          <w:sz w:val="24"/>
+          <w:szCs w:val="24"/>
+        </w:rPr>
+        <w:t>to</w:t>
+      </w:r>
+      <w:r>
+        <w:rPr>
+          <w:sz w:val="24"/>
+          <w:szCs w:val="24"/>
+        </w:rPr>
+        <w:t xml:space="preserve"> </w:t>
+      </w:r>
+      <w:r>
+        <w:rPr>
+          <w:sz w:val="24"/>
+          <w:szCs w:val="24"/>
+        </w:rPr>
+        <w:t>retrieve user input from the console.</w:t>
+      </w:r>
+    </w:p>
+    <w:p>
+      <w:pPr>
+        <w:pStyle w:val="ListParagraph"/>
+        <w:numPr>
+          <w:ilvl w:val="2"/>
+          <w:numId w:val="4"/>
+        </w:numPr>
+        <w:rPr>
+          <w:sz w:val="24"/>
+          <w:szCs w:val="24"/>
+        </w:rPr>
+      </w:pPr>
+      <w:r>
+        <w:rPr>
+          <w:b/>
+          <w:sz w:val="24"/>
+          <w:szCs w:val="24"/>
+        </w:rPr>
+        <w:t>FactoryMethod.cs</w:t>
+      </w:r>
+      <w:r>
+        <w:rPr>
+          <w:sz w:val="24"/>
+          <w:szCs w:val="24"/>
+        </w:rPr>
+        <w:t xml:space="preserve"> – A base class for the CommandCreator class. Provides an abstract definition of the Create method.</w:t>
+      </w:r>
+    </w:p>
+    <w:p>
+      <w:pPr>
+        <w:pStyle w:val="ListParagraph"/>
+        <w:numPr>
+          <w:ilvl w:val="2"/>
+          <w:numId w:val="4"/>
+        </w:numPr>
+        <w:rPr>
+          <w:sz w:val="24"/>
+          <w:szCs w:val="24"/>
+        </w:rPr>
+      </w:pPr>
+      <w:r>
+        <w:rPr>
+          <w:b/>
+          <w:sz w:val="24"/>
+          <w:szCs w:val="24"/>
+        </w:rPr>
+        <w:t>GameEngine.cs</w:t>
+      </w:r>
+      <w:r>
+        <w:rPr>
+          <w:sz w:val="24"/>
+          <w:szCs w:val="24"/>
+        </w:rPr>
+        <w:t xml:space="preserve"> – Contains all of the main logic of the game.</w:t>
+      </w:r>
+    </w:p>
+    <w:p>
+      <w:pPr>
+        <w:pStyle w:val="ListParagraph"/>
+        <w:numPr>
+          <w:ilvl w:val="2"/>
+          <w:numId w:val="4"/>
+        </w:numPr>
+        <w:rPr>
+          <w:sz w:val="24"/>
+          <w:szCs w:val="24"/>
+        </w:rPr>
+      </w:pPr>
+      <w:r>
+        <w:rPr>
+          <w:b/>
+          <w:sz w:val="24"/>
+          <w:szCs w:val="24"/>
+        </w:rPr>
+        <w:t>GameNumberProvider.cs</w:t>
+      </w:r>
+      <w:r>
+        <w:rPr>
+          <w:sz w:val="24"/>
+          <w:szCs w:val="24"/>
+        </w:rPr>
+        <w:t xml:space="preserve"> – Provides random four digit numbers for the player</w:t>
+      </w:r>
+      <w:r>
+        <w:rPr>
+          <w:sz w:val="24"/>
+          <w:szCs w:val="24"/>
+        </w:rPr>
+        <w:t xml:space="preserve"> </w:t>
+      </w:r>
+      <w:r>
+        <w:rPr>
+          <w:sz w:val="24"/>
+          <w:szCs w:val="24"/>
+        </w:rPr>
+        <w:t>to</w:t>
+      </w:r>
+      <w:r>
+        <w:rPr>
+          <w:sz w:val="24"/>
+          <w:szCs w:val="24"/>
+        </w:rPr>
+        <w:t xml:space="preserve"> </w:t>
+      </w:r>
+      <w:r>
+        <w:rPr>
+          <w:sz w:val="24"/>
+          <w:szCs w:val="24"/>
+        </w:rPr>
+        <w:t>guess. Also provides functionality</w:t>
+      </w:r>
+      <w:r>
+        <w:rPr>
+          <w:sz w:val="24"/>
+          <w:szCs w:val="24"/>
+        </w:rPr>
+        <w:t xml:space="preserve"> </w:t>
+      </w:r>
+      <w:r>
+        <w:rPr>
+          <w:sz w:val="24"/>
+          <w:szCs w:val="24"/>
+        </w:rPr>
+        <w:t>to</w:t>
+      </w:r>
+      <w:r>
+        <w:rPr>
+          <w:sz w:val="24"/>
+          <w:szCs w:val="24"/>
+        </w:rPr>
+        <w:t xml:space="preserve"> </w:t>
+      </w:r>
+      <w:r>
+        <w:rPr>
+          <w:sz w:val="24"/>
+          <w:szCs w:val="24"/>
+        </w:rPr>
+        <w:t>check if the player entered a valid guess number.</w:t>
+      </w:r>
+    </w:p>
+    <w:p>
+      <w:pPr>
+        <w:pStyle w:val="ListParagraph"/>
+        <w:numPr>
+          <w:ilvl w:val="2"/>
+          <w:numId w:val="4"/>
+        </w:numPr>
+        <w:rPr>
+          <w:sz w:val="24"/>
+          <w:szCs w:val="24"/>
+        </w:rPr>
+      </w:pPr>
+      <w:r>
+        <w:rPr>
+          <w:b/>
+          <w:sz w:val="24"/>
+          <w:szCs w:val="24"/>
+        </w:rPr>
+        <w:t>Helper.cs</w:t>
+      </w:r>
+      <w:r>
+        <w:rPr>
+          <w:sz w:val="24"/>
+          <w:szCs w:val="24"/>
+        </w:rPr>
+        <w:t xml:space="preserve"> - </w:t>
+      </w:r>
+      <w:r>
+        <w:rPr>
+          <w:sz w:val="24"/>
+          <w:szCs w:val="24"/>
+        </w:rPr>
+        <w:t>A class used to provide help to the player if he opts to cheat.</w:t>
+      </w:r>
+    </w:p>
+    <w:p>
+      <w:pPr>
+        <w:pStyle w:val="ListParagraph"/>
+        <w:numPr>
+          <w:ilvl w:val="2"/>
+          <w:numId w:val="4"/>
+        </w:numPr>
+        <w:rPr>
+          <w:sz w:val="24"/>
+          <w:szCs w:val="24"/>
+        </w:rPr>
+      </w:pPr>
+      <w:r>
+        <w:rPr>
+          <w:b/>
+          <w:sz w:val="24"/>
+          <w:szCs w:val="24"/>
+        </w:rPr>
         <w:t>InputOutput.cs</w:t>
       </w:r>
       <w:r>
@@ -274,6 +1414,13 @@
         </w:rPr>
         <w:t xml:space="preserve"> - </w:t>
       </w:r>
+      <w:r>
+        <w:rPr>
+          <w:sz w:val="24"/>
+          <w:szCs w:val="24"/>
+        </w:rPr>
+        <w:t>A façade class used for reading data from the player and releasing data to the player.</w:t>
+      </w:r>
     </w:p>
     <w:p>
       <w:pPr>
@@ -293,34 +1440,49 @@
           <w:sz w:val="24"/>
           <w:szCs w:val="24"/>
         </w:rPr>
-        <w:t>MessageDispatcher.cs</w:t>
-      </w:r>
-      <w:r>
-        <w:rPr>
-          <w:sz w:val="24"/>
-          <w:szCs w:val="24"/>
-        </w:rPr>
-        <w:t xml:space="preserve"> - </w:t>
-      </w:r>
-    </w:p>
-    <w:p>
-      <w:pPr>
-        <w:pStyle w:val="ListParagraph"/>
-        <w:numPr>
-          <w:ilvl w:val="1"/>
-          <w:numId w:val="4"/>
-        </w:numPr>
-        <w:rPr>
-          <w:sz w:val="24"/>
-          <w:szCs w:val="24"/>
-        </w:rPr>
-      </w:pPr>
-      <w:r>
-        <w:rPr>
-          <w:sz w:val="24"/>
-          <w:szCs w:val="24"/>
-        </w:rPr>
-        <w:t>Introduced interfaces:</w:t>
+        <w:t>LeaderBoard.cs</w:t>
+      </w:r>
+      <w:r>
+        <w:rPr>
+          <w:sz w:val="24"/>
+          <w:szCs w:val="24"/>
+        </w:rPr>
+        <w:t xml:space="preserve"> </w:t>
+      </w:r>
+      <w:r>
+        <w:rPr>
+          <w:sz w:val="24"/>
+          <w:szCs w:val="24"/>
+        </w:rPr>
+        <w:t>–</w:t>
+      </w:r>
+      <w:r>
+        <w:rPr>
+          <w:sz w:val="24"/>
+          <w:szCs w:val="24"/>
+        </w:rPr>
+        <w:t xml:space="preserve"> </w:t>
+      </w:r>
+      <w:r>
+        <w:rPr>
+          <w:sz w:val="24"/>
+          <w:szCs w:val="24"/>
+        </w:rPr>
+        <w:t xml:space="preserve">Used to store </w:t>
+      </w:r>
+      <w:r>
+        <w:rPr>
+          <w:sz w:val="24"/>
+          <w:szCs w:val="24"/>
+        </w:rPr>
+        <w:t>information about</w:t>
+      </w:r>
+      <w:r>
+        <w:rPr>
+          <w:sz w:val="24"/>
+          <w:szCs w:val="24"/>
+        </w:rPr>
+        <w:t xml:space="preserve"> previously best performing players.</w:t>
       </w:r>
     </w:p>
     <w:p>
@@ -341,14 +1503,29 @@
           <w:sz w:val="24"/>
           <w:szCs w:val="24"/>
         </w:rPr>
-        <w:t>ICalculateBullsAndCowsStrategy</w:t>
-      </w:r>
-      <w:r>
-        <w:rPr>
-          <w:sz w:val="24"/>
-          <w:szCs w:val="24"/>
-        </w:rPr>
-        <w:t xml:space="preserve"> - </w:t>
+        <w:t>MessageDispatcher.</w:t>
+      </w:r>
+      <w:r>
+        <w:rPr>
+          <w:b/>
+          <w:sz w:val="24"/>
+          <w:szCs w:val="24"/>
+        </w:rPr>
+        <w:t>cs</w:t>
+      </w:r>
+      <w:r>
+        <w:rPr>
+          <w:sz w:val="24"/>
+          <w:szCs w:val="24"/>
+        </w:rPr>
+        <w:t xml:space="preserve"> </w:t>
+      </w:r>
+      <w:r>
+        <w:rPr>
+          <w:sz w:val="24"/>
+          <w:szCs w:val="24"/>
+        </w:rPr>
+        <w:t>– Used to return messages for the player.</w:t>
       </w:r>
     </w:p>
     <w:p>
@@ -369,14 +1546,35 @@
           <w:sz w:val="24"/>
           <w:szCs w:val="24"/>
         </w:rPr>
-        <w:t>IGameEngine</w:t>
-      </w:r>
-      <w:r>
-        <w:rPr>
-          <w:sz w:val="24"/>
-          <w:szCs w:val="24"/>
-        </w:rPr>
-        <w:t xml:space="preserve"> - </w:t>
+        <w:t>NormalCalculateBullsAndCowsStrategy.cs</w:t>
+      </w:r>
+      <w:r>
+        <w:rPr>
+          <w:sz w:val="24"/>
+          <w:szCs w:val="24"/>
+        </w:rPr>
+        <w:t xml:space="preserve"> </w:t>
+      </w:r>
+      <w:r>
+        <w:rPr>
+          <w:sz w:val="24"/>
+          <w:szCs w:val="24"/>
+        </w:rPr>
+        <w:t>–</w:t>
+      </w:r>
+      <w:r>
+        <w:rPr>
+          <w:sz w:val="24"/>
+          <w:szCs w:val="24"/>
+        </w:rPr>
+        <w:t xml:space="preserve"> </w:t>
+      </w:r>
+      <w:r>
+        <w:rPr>
+          <w:sz w:val="24"/>
+          <w:szCs w:val="24"/>
+        </w:rPr>
+        <w:t>A strategy class, providing method for calculating the number of bulls and cows for normal difficulty.</w:t>
       </w:r>
     </w:p>
     <w:p>
@@ -397,910 +1595,36 @@
           <w:sz w:val="24"/>
           <w:szCs w:val="24"/>
         </w:rPr>
-        <w:t>IMessageDispatcher</w:t>
-      </w:r>
-      <w:r>
-        <w:rPr>
-          <w:sz w:val="24"/>
-          <w:szCs w:val="24"/>
-        </w:rPr>
-        <w:t xml:space="preserve"> - </w:t>
-      </w:r>
-    </w:p>
-    <w:p>
-      <w:pPr>
-        <w:pStyle w:val="ListParagraph"/>
-        <w:numPr>
-          <w:ilvl w:val="2"/>
-          <w:numId w:val="4"/>
-        </w:numPr>
-        <w:rPr>
-          <w:sz w:val="24"/>
-          <w:szCs w:val="24"/>
-        </w:rPr>
-      </w:pPr>
-      <w:r>
-        <w:rPr>
-          <w:b/>
-          <w:sz w:val="24"/>
-          <w:szCs w:val="24"/>
-        </w:rPr>
-        <w:t>IPrinter</w:t>
-      </w:r>
-      <w:r>
-        <w:rPr>
-          <w:sz w:val="24"/>
-          <w:szCs w:val="24"/>
-        </w:rPr>
-        <w:t xml:space="preserve"> - </w:t>
-      </w:r>
-    </w:p>
-    <w:p>
-      <w:pPr>
-        <w:pStyle w:val="ListParagraph"/>
-        <w:numPr>
-          <w:ilvl w:val="2"/>
-          <w:numId w:val="4"/>
-        </w:numPr>
-        <w:rPr>
-          <w:sz w:val="24"/>
-          <w:szCs w:val="24"/>
-        </w:rPr>
-      </w:pPr>
-      <w:r>
-        <w:rPr>
-          <w:b/>
-          <w:sz w:val="24"/>
-          <w:szCs w:val="24"/>
-        </w:rPr>
-        <w:t>IReader</w:t>
-      </w:r>
-      <w:r>
-        <w:rPr>
-          <w:sz w:val="24"/>
-          <w:szCs w:val="24"/>
-        </w:rPr>
-        <w:t xml:space="preserve"> - </w:t>
-      </w:r>
-    </w:p>
-    <w:p>
-      <w:pPr>
-        <w:pStyle w:val="ListParagraph"/>
-        <w:numPr>
-          <w:ilvl w:val="1"/>
-          <w:numId w:val="4"/>
-        </w:numPr>
-        <w:rPr>
-          <w:sz w:val="24"/>
-          <w:szCs w:val="24"/>
-        </w:rPr>
-      </w:pPr>
-      <w:r>
-        <w:rPr>
-          <w:sz w:val="24"/>
-          <w:szCs w:val="24"/>
-        </w:rPr>
-        <w:t>Introduced classes:</w:t>
-      </w:r>
-    </w:p>
-    <w:p>
-      <w:pPr>
-        <w:pStyle w:val="ListParagraph"/>
-        <w:numPr>
-          <w:ilvl w:val="2"/>
-          <w:numId w:val="4"/>
-        </w:numPr>
-        <w:rPr>
-          <w:sz w:val="24"/>
-          <w:szCs w:val="24"/>
-        </w:rPr>
-      </w:pPr>
-      <w:r>
-        <w:rPr>
-          <w:b/>
-          <w:sz w:val="24"/>
-          <w:szCs w:val="24"/>
-        </w:rPr>
-        <w:t>Command.cs</w:t>
-      </w:r>
-      <w:r>
-        <w:rPr>
-          <w:sz w:val="24"/>
-          <w:szCs w:val="24"/>
-        </w:rPr>
-        <w:t xml:space="preserve"> – A base class for all the commands</w:t>
-      </w:r>
-      <w:r>
-        <w:rPr>
-          <w:sz w:val="24"/>
-          <w:szCs w:val="24"/>
-        </w:rPr>
-        <w:t>.</w:t>
-      </w:r>
-    </w:p>
-    <w:p>
-      <w:pPr>
-        <w:pStyle w:val="ListParagraph"/>
-        <w:numPr>
-          <w:ilvl w:val="2"/>
-          <w:numId w:val="4"/>
-        </w:numPr>
-        <w:rPr>
-          <w:sz w:val="24"/>
-          <w:szCs w:val="24"/>
-        </w:rPr>
-      </w:pPr>
-      <w:r>
-        <w:rPr>
-          <w:b/>
-          <w:sz w:val="24"/>
-          <w:szCs w:val="24"/>
-        </w:rPr>
-        <w:t>CommandCreator.cs</w:t>
-      </w:r>
-      <w:r>
-        <w:rPr>
-          <w:sz w:val="24"/>
-          <w:szCs w:val="24"/>
-        </w:rPr>
-        <w:t xml:space="preserve"> – A factory class</w:t>
-      </w:r>
-      <w:r>
-        <w:rPr>
-          <w:sz w:val="24"/>
-          <w:szCs w:val="24"/>
-        </w:rPr>
-        <w:t xml:space="preserve"> </w:t>
-      </w:r>
-      <w:r>
-        <w:rPr>
-          <w:sz w:val="24"/>
-          <w:szCs w:val="24"/>
-        </w:rPr>
-        <w:t>to</w:t>
-      </w:r>
-      <w:r>
-        <w:rPr>
-          <w:sz w:val="24"/>
-          <w:szCs w:val="24"/>
-        </w:rPr>
-        <w:t xml:space="preserve"> </w:t>
-      </w:r>
-      <w:r>
-        <w:rPr>
-          <w:sz w:val="24"/>
-          <w:szCs w:val="24"/>
-        </w:rPr>
-        <w:t>provide new instances of all the command classes</w:t>
-      </w:r>
-      <w:r>
-        <w:rPr>
-          <w:sz w:val="24"/>
-          <w:szCs w:val="24"/>
-        </w:rPr>
-        <w:t>.</w:t>
-      </w:r>
-    </w:p>
-    <w:p>
-      <w:pPr>
-        <w:pStyle w:val="ListParagraph"/>
-        <w:numPr>
-          <w:ilvl w:val="2"/>
-          <w:numId w:val="4"/>
-        </w:numPr>
-        <w:rPr>
-          <w:sz w:val="24"/>
-          <w:szCs w:val="24"/>
-        </w:rPr>
-      </w:pPr>
-      <w:r>
-        <w:rPr>
-          <w:b/>
-          <w:sz w:val="24"/>
-          <w:szCs w:val="24"/>
-        </w:rPr>
-        <w:t>CommandExit.cs</w:t>
-      </w:r>
-      <w:r>
-        <w:rPr>
-          <w:sz w:val="24"/>
-          <w:szCs w:val="24"/>
-        </w:rPr>
-        <w:t xml:space="preserve"> – The command</w:t>
-      </w:r>
-      <w:r>
-        <w:rPr>
-          <w:sz w:val="24"/>
-          <w:szCs w:val="24"/>
-        </w:rPr>
-        <w:t xml:space="preserve"> </w:t>
-      </w:r>
-      <w:r>
-        <w:rPr>
-          <w:sz w:val="24"/>
-          <w:szCs w:val="24"/>
-        </w:rPr>
-        <w:t>to</w:t>
-      </w:r>
-      <w:r>
-        <w:rPr>
-          <w:sz w:val="24"/>
-          <w:szCs w:val="24"/>
-        </w:rPr>
-        <w:t xml:space="preserve"> </w:t>
-      </w:r>
-      <w:r>
-        <w:rPr>
-          <w:sz w:val="24"/>
-          <w:szCs w:val="24"/>
-        </w:rPr>
-        <w:t>be executed when the player enters ‘exit’, it stops the game and displays the ‘goodbye’ message.</w:t>
-      </w:r>
-    </w:p>
-    <w:p>
-      <w:pPr>
-        <w:pStyle w:val="ListParagraph"/>
-        <w:numPr>
-          <w:ilvl w:val="2"/>
-          <w:numId w:val="4"/>
-        </w:numPr>
-        <w:rPr>
-          <w:sz w:val="24"/>
-          <w:szCs w:val="24"/>
-        </w:rPr>
-      </w:pPr>
-      <w:r>
-        <w:rPr>
-          <w:b/>
-          <w:sz w:val="24"/>
-          <w:szCs w:val="24"/>
-        </w:rPr>
-        <w:t>CommandHelp.cs</w:t>
-      </w:r>
-      <w:r>
-        <w:rPr>
-          <w:sz w:val="24"/>
-          <w:szCs w:val="24"/>
-        </w:rPr>
-        <w:t xml:space="preserve"> – </w:t>
-      </w:r>
-      <w:r>
-        <w:rPr>
-          <w:sz w:val="24"/>
-          <w:szCs w:val="24"/>
-        </w:rPr>
-        <w:t>The command</w:t>
-      </w:r>
-      <w:r>
-        <w:rPr>
-          <w:sz w:val="24"/>
-          <w:szCs w:val="24"/>
-        </w:rPr>
-        <w:t xml:space="preserve"> </w:t>
-      </w:r>
-      <w:r>
-        <w:rPr>
-          <w:sz w:val="24"/>
-          <w:szCs w:val="24"/>
-        </w:rPr>
-        <w:t>to</w:t>
-      </w:r>
-      <w:r>
-        <w:rPr>
-          <w:sz w:val="24"/>
-          <w:szCs w:val="24"/>
-        </w:rPr>
-        <w:t xml:space="preserve"> </w:t>
-      </w:r>
-      <w:r>
-        <w:rPr>
-          <w:sz w:val="24"/>
-          <w:szCs w:val="24"/>
-        </w:rPr>
-        <w:t>be executed when the player enters ‘help’, it will display a hint of how the actual number looks like.</w:t>
-      </w:r>
-    </w:p>
-    <w:p>
-      <w:pPr>
-        <w:pStyle w:val="ListParagraph"/>
-        <w:numPr>
-          <w:ilvl w:val="2"/>
-          <w:numId w:val="4"/>
-        </w:numPr>
-        <w:rPr>
-          <w:sz w:val="24"/>
-          <w:szCs w:val="24"/>
-        </w:rPr>
-      </w:pPr>
-      <w:r>
-        <w:rPr>
-          <w:b/>
-          <w:sz w:val="24"/>
-          <w:szCs w:val="24"/>
-        </w:rPr>
-        <w:t>CommandOther.cs</w:t>
-      </w:r>
-      <w:r>
-        <w:rPr>
-          <w:sz w:val="24"/>
-          <w:szCs w:val="24"/>
-        </w:rPr>
-        <w:t xml:space="preserve"> - </w:t>
-      </w:r>
-      <w:r>
-        <w:rPr>
-          <w:sz w:val="24"/>
-          <w:szCs w:val="24"/>
-        </w:rPr>
-        <w:t>The command</w:t>
-      </w:r>
-      <w:r>
-        <w:rPr>
-          <w:sz w:val="24"/>
-          <w:szCs w:val="24"/>
-        </w:rPr>
-        <w:t xml:space="preserve"> </w:t>
-      </w:r>
-      <w:r>
-        <w:rPr>
-          <w:sz w:val="24"/>
-          <w:szCs w:val="24"/>
-        </w:rPr>
-        <w:t>to</w:t>
-      </w:r>
-      <w:r>
-        <w:rPr>
-          <w:sz w:val="24"/>
-          <w:szCs w:val="24"/>
-        </w:rPr>
-        <w:t xml:space="preserve"> </w:t>
-      </w:r>
-      <w:r>
-        <w:rPr>
-          <w:sz w:val="24"/>
-          <w:szCs w:val="24"/>
-        </w:rPr>
-        <w:t>be executed when the player enters an invalid command string, it will display a warning message</w:t>
-      </w:r>
-      <w:r>
-        <w:rPr>
-          <w:sz w:val="24"/>
-          <w:szCs w:val="24"/>
-        </w:rPr>
-        <w:t xml:space="preserve"> --&gt; </w:t>
-      </w:r>
-      <w:r>
-        <w:rPr>
-          <w:sz w:val="24"/>
-          <w:szCs w:val="24"/>
-        </w:rPr>
-        <w:t>the user.</w:t>
-      </w:r>
-    </w:p>
-    <w:p>
-      <w:pPr>
-        <w:pStyle w:val="ListParagraph"/>
-        <w:numPr>
-          <w:ilvl w:val="2"/>
-          <w:numId w:val="4"/>
-        </w:numPr>
-        <w:rPr>
-          <w:sz w:val="24"/>
-          <w:szCs w:val="24"/>
-        </w:rPr>
-      </w:pPr>
-      <w:r>
-        <w:rPr>
-          <w:b/>
-          <w:sz w:val="24"/>
-          <w:szCs w:val="24"/>
-        </w:rPr>
-        <w:t>CommandRestart.cs</w:t>
-      </w:r>
-      <w:r>
-        <w:rPr>
-          <w:sz w:val="24"/>
-          <w:szCs w:val="24"/>
-        </w:rPr>
-        <w:t xml:space="preserve"> - The command</w:t>
-      </w:r>
-      <w:r>
-        <w:rPr>
-          <w:sz w:val="24"/>
-          <w:szCs w:val="24"/>
-        </w:rPr>
-        <w:t xml:space="preserve"> </w:t>
-      </w:r>
-      <w:r>
-        <w:rPr>
-          <w:sz w:val="24"/>
-          <w:szCs w:val="24"/>
-        </w:rPr>
-        <w:t>to</w:t>
-      </w:r>
-      <w:r>
-        <w:rPr>
-          <w:sz w:val="24"/>
-          <w:szCs w:val="24"/>
-        </w:rPr>
-        <w:t xml:space="preserve"> </w:t>
-      </w:r>
-      <w:r>
-        <w:rPr>
-          <w:sz w:val="24"/>
-          <w:szCs w:val="24"/>
-        </w:rPr>
-        <w:t>be executed when the player enters ‘restart’, it will restart the game.</w:t>
-      </w:r>
-    </w:p>
-    <w:p>
-      <w:pPr>
-        <w:pStyle w:val="ListParagraph"/>
-        <w:numPr>
-          <w:ilvl w:val="2"/>
-          <w:numId w:val="4"/>
-        </w:numPr>
-        <w:rPr>
-          <w:sz w:val="24"/>
-          <w:szCs w:val="24"/>
-        </w:rPr>
-      </w:pPr>
-      <w:r>
-        <w:rPr>
-          <w:b/>
-          <w:sz w:val="24"/>
-          <w:szCs w:val="24"/>
-        </w:rPr>
-        <w:t>CommandTop.cs</w:t>
-      </w:r>
-      <w:r>
-        <w:rPr>
-          <w:sz w:val="24"/>
-          <w:szCs w:val="24"/>
-        </w:rPr>
-        <w:t xml:space="preserve"> - The command</w:t>
-      </w:r>
-      <w:r>
-        <w:rPr>
-          <w:sz w:val="24"/>
-          <w:szCs w:val="24"/>
-        </w:rPr>
-        <w:t xml:space="preserve"> </w:t>
-      </w:r>
-      <w:r>
-        <w:rPr>
-          <w:sz w:val="24"/>
-          <w:szCs w:val="24"/>
-        </w:rPr>
-        <w:t>to</w:t>
-      </w:r>
-      <w:r>
-        <w:rPr>
-          <w:sz w:val="24"/>
-          <w:szCs w:val="24"/>
-        </w:rPr>
-        <w:t xml:space="preserve"> </w:t>
-      </w:r>
-      <w:r>
-        <w:rPr>
-          <w:sz w:val="24"/>
-          <w:szCs w:val="24"/>
-        </w:rPr>
-        <w:t>be executed when the player enters ‘top’, it will display the leader board.</w:t>
-      </w:r>
-    </w:p>
-    <w:p>
-      <w:pPr>
-        <w:pStyle w:val="ListParagraph"/>
-        <w:numPr>
-          <w:ilvl w:val="2"/>
-          <w:numId w:val="4"/>
-        </w:numPr>
-        <w:rPr>
-          <w:sz w:val="24"/>
-          <w:szCs w:val="24"/>
-        </w:rPr>
-      </w:pPr>
-      <w:r>
-        <w:rPr>
-          <w:b/>
-          <w:sz w:val="24"/>
-          <w:szCs w:val="24"/>
-        </w:rPr>
-        <w:t>ConsolePrinter.cs</w:t>
-      </w:r>
-      <w:r>
-        <w:rPr>
-          <w:sz w:val="24"/>
-          <w:szCs w:val="24"/>
-        </w:rPr>
-        <w:t xml:space="preserve"> – A class used</w:t>
-      </w:r>
-      <w:r>
-        <w:rPr>
-          <w:sz w:val="24"/>
-          <w:szCs w:val="24"/>
-        </w:rPr>
-        <w:t xml:space="preserve"> </w:t>
-      </w:r>
-      <w:r>
-        <w:rPr>
-          <w:sz w:val="24"/>
-          <w:szCs w:val="24"/>
-        </w:rPr>
-        <w:t>to</w:t>
-      </w:r>
-      <w:r>
-        <w:rPr>
-          <w:sz w:val="24"/>
-          <w:szCs w:val="24"/>
-        </w:rPr>
-        <w:t xml:space="preserve"> </w:t>
-      </w:r>
-      <w:r>
-        <w:rPr>
-          <w:sz w:val="24"/>
-          <w:szCs w:val="24"/>
-        </w:rPr>
-        <w:t>print messages on the console.</w:t>
-      </w:r>
-    </w:p>
-    <w:p>
-      <w:pPr>
-        <w:pStyle w:val="ListParagraph"/>
-        <w:numPr>
-          <w:ilvl w:val="2"/>
-          <w:numId w:val="4"/>
-        </w:numPr>
-        <w:rPr>
-          <w:sz w:val="24"/>
-          <w:szCs w:val="24"/>
-        </w:rPr>
-      </w:pPr>
-      <w:r>
-        <w:rPr>
-          <w:b/>
-          <w:sz w:val="24"/>
-          <w:szCs w:val="24"/>
-        </w:rPr>
-        <w:t>ConsoleReader.cs</w:t>
-      </w:r>
-      <w:r>
-        <w:rPr>
-          <w:sz w:val="24"/>
-          <w:szCs w:val="24"/>
-        </w:rPr>
-        <w:t xml:space="preserve"> – A class used</w:t>
-      </w:r>
-      <w:r>
-        <w:rPr>
-          <w:sz w:val="24"/>
-          <w:szCs w:val="24"/>
-        </w:rPr>
-        <w:t xml:space="preserve"> </w:t>
-      </w:r>
-      <w:r>
-        <w:rPr>
-          <w:sz w:val="24"/>
-          <w:szCs w:val="24"/>
-        </w:rPr>
-        <w:t>to</w:t>
-      </w:r>
-      <w:r>
-        <w:rPr>
-          <w:sz w:val="24"/>
-          <w:szCs w:val="24"/>
-        </w:rPr>
-        <w:t xml:space="preserve"> </w:t>
-      </w:r>
-      <w:r>
-        <w:rPr>
-          <w:sz w:val="24"/>
-          <w:szCs w:val="24"/>
-        </w:rPr>
-        <w:t>retrieve user input from the console.</w:t>
-      </w:r>
-    </w:p>
-    <w:p>
-      <w:pPr>
-        <w:pStyle w:val="ListParagraph"/>
-        <w:numPr>
-          <w:ilvl w:val="2"/>
-          <w:numId w:val="4"/>
-        </w:numPr>
-        <w:rPr>
-          <w:sz w:val="24"/>
-          <w:szCs w:val="24"/>
-        </w:rPr>
-      </w:pPr>
-      <w:r>
-        <w:rPr>
-          <w:b/>
-          <w:sz w:val="24"/>
-          <w:szCs w:val="24"/>
-        </w:rPr>
-        <w:t>FactoryMethod.cs</w:t>
-      </w:r>
-      <w:r>
-        <w:rPr>
-          <w:sz w:val="24"/>
-          <w:szCs w:val="24"/>
-        </w:rPr>
-        <w:t xml:space="preserve"> – A base class for the CommandCreator class. Provides an abstract definition of the Create method.</w:t>
-      </w:r>
-    </w:p>
-    <w:p>
-      <w:pPr>
-        <w:pStyle w:val="ListParagraph"/>
-        <w:numPr>
-          <w:ilvl w:val="2"/>
-          <w:numId w:val="4"/>
-        </w:numPr>
-        <w:rPr>
-          <w:sz w:val="24"/>
-          <w:szCs w:val="24"/>
-        </w:rPr>
-      </w:pPr>
-      <w:r>
-        <w:rPr>
-          <w:b/>
-          <w:sz w:val="24"/>
-          <w:szCs w:val="24"/>
-        </w:rPr>
-        <w:t>GameEngine.cs</w:t>
-      </w:r>
-      <w:r>
-        <w:rPr>
-          <w:sz w:val="24"/>
-          <w:szCs w:val="24"/>
-        </w:rPr>
-        <w:t xml:space="preserve"> – Contains all of the main logic of the game.</w:t>
-      </w:r>
-    </w:p>
-    <w:p>
-      <w:pPr>
-        <w:pStyle w:val="ListParagraph"/>
-        <w:numPr>
-          <w:ilvl w:val="2"/>
-          <w:numId w:val="4"/>
-        </w:numPr>
-        <w:rPr>
-          <w:sz w:val="24"/>
-          <w:szCs w:val="24"/>
-        </w:rPr>
-      </w:pPr>
-      <w:r>
-        <w:rPr>
-          <w:b/>
-          <w:sz w:val="24"/>
-          <w:szCs w:val="24"/>
-        </w:rPr>
-        <w:lastRenderedPageBreak/>
-        <w:t>GameNumberProvider.cs</w:t>
-      </w:r>
-      <w:r>
-        <w:rPr>
-          <w:sz w:val="24"/>
-          <w:szCs w:val="24"/>
-        </w:rPr>
-        <w:t xml:space="preserve"> – Provides random four digit numbers for the player</w:t>
-      </w:r>
-      <w:r>
-        <w:rPr>
-          <w:sz w:val="24"/>
-          <w:szCs w:val="24"/>
-        </w:rPr>
-        <w:t xml:space="preserve"> </w:t>
-      </w:r>
-      <w:r>
-        <w:rPr>
-          <w:sz w:val="24"/>
-          <w:szCs w:val="24"/>
-        </w:rPr>
-        <w:t>to</w:t>
-      </w:r>
-      <w:r>
-        <w:rPr>
-          <w:sz w:val="24"/>
-          <w:szCs w:val="24"/>
-        </w:rPr>
-        <w:t xml:space="preserve"> </w:t>
-      </w:r>
-      <w:r>
-        <w:rPr>
-          <w:sz w:val="24"/>
-          <w:szCs w:val="24"/>
-        </w:rPr>
-        <w:t>guess. Also provides functionality</w:t>
-      </w:r>
-      <w:r>
-        <w:rPr>
-          <w:sz w:val="24"/>
-          <w:szCs w:val="24"/>
-        </w:rPr>
-        <w:t xml:space="preserve"> </w:t>
-      </w:r>
-      <w:r>
-        <w:rPr>
-          <w:sz w:val="24"/>
-          <w:szCs w:val="24"/>
-        </w:rPr>
-        <w:t>to</w:t>
-      </w:r>
-      <w:r>
-        <w:rPr>
-          <w:sz w:val="24"/>
-          <w:szCs w:val="24"/>
-        </w:rPr>
-        <w:t xml:space="preserve"> </w:t>
-      </w:r>
-      <w:r>
-        <w:rPr>
-          <w:sz w:val="24"/>
-          <w:szCs w:val="24"/>
-        </w:rPr>
-        <w:t>check if the player entered a valid guess number.</w:t>
-      </w:r>
-    </w:p>
-    <w:p>
-      <w:pPr>
-        <w:pStyle w:val="ListParagraph"/>
-        <w:numPr>
-          <w:ilvl w:val="2"/>
-          <w:numId w:val="4"/>
-        </w:numPr>
-        <w:rPr>
-          <w:sz w:val="24"/>
-          <w:szCs w:val="24"/>
-        </w:rPr>
-      </w:pPr>
-      <w:r>
-        <w:rPr>
-          <w:b/>
-          <w:sz w:val="24"/>
-          <w:szCs w:val="24"/>
-        </w:rPr>
-        <w:t>Helper.cs</w:t>
-      </w:r>
-      <w:r>
-        <w:rPr>
-          <w:sz w:val="24"/>
-          <w:szCs w:val="24"/>
-        </w:rPr>
-        <w:t xml:space="preserve"> - </w:t>
-      </w:r>
-    </w:p>
-    <w:p>
-      <w:pPr>
-        <w:pStyle w:val="ListParagraph"/>
-        <w:numPr>
-          <w:ilvl w:val="2"/>
-          <w:numId w:val="4"/>
-        </w:numPr>
-        <w:rPr>
-          <w:sz w:val="24"/>
-          <w:szCs w:val="24"/>
-        </w:rPr>
-      </w:pPr>
-      <w:r>
-        <w:rPr>
-          <w:b/>
-          <w:sz w:val="24"/>
-          <w:szCs w:val="24"/>
-        </w:rPr>
-        <w:t>InputOutput.cs</w:t>
-      </w:r>
-      <w:r>
-        <w:rPr>
-          <w:sz w:val="24"/>
-          <w:szCs w:val="24"/>
-        </w:rPr>
-        <w:t xml:space="preserve"> - </w:t>
-      </w:r>
-    </w:p>
-    <w:p>
-      <w:pPr>
-        <w:pStyle w:val="ListParagraph"/>
-        <w:numPr>
-          <w:ilvl w:val="2"/>
-          <w:numId w:val="4"/>
-        </w:numPr>
-        <w:rPr>
-          <w:sz w:val="24"/>
-          <w:szCs w:val="24"/>
-        </w:rPr>
-      </w:pPr>
-      <w:r>
-        <w:rPr>
-          <w:b/>
-          <w:sz w:val="24"/>
-          <w:szCs w:val="24"/>
-        </w:rPr>
-        <w:t>LeaderBoard.cs</w:t>
-      </w:r>
-      <w:r>
-        <w:rPr>
-          <w:sz w:val="24"/>
-          <w:szCs w:val="24"/>
-        </w:rPr>
-        <w:t xml:space="preserve"> - </w:t>
-      </w:r>
-    </w:p>
-    <w:p>
-      <w:pPr>
-        <w:pStyle w:val="ListParagraph"/>
-        <w:numPr>
-          <w:ilvl w:val="2"/>
-          <w:numId w:val="4"/>
-        </w:numPr>
-        <w:rPr>
-          <w:sz w:val="24"/>
-          <w:szCs w:val="24"/>
-        </w:rPr>
-      </w:pPr>
-      <w:r>
-        <w:rPr>
-          <w:b/>
-          <w:sz w:val="24"/>
-          <w:szCs w:val="24"/>
-        </w:rPr>
-        <w:t>MessageDispatcher.</w:t>
-      </w:r>
-      <w:r>
-        <w:rPr>
-          <w:sz w:val="24"/>
-          <w:szCs w:val="24"/>
-        </w:rPr>
-        <w:t>cs</w:t>
-      </w:r>
-      <w:r>
-        <w:rPr>
-          <w:sz w:val="24"/>
-          <w:szCs w:val="24"/>
-        </w:rPr>
-        <w:t xml:space="preserve"> - </w:t>
-      </w:r>
-    </w:p>
-    <w:p>
-      <w:pPr>
-        <w:pStyle w:val="ListParagraph"/>
-        <w:numPr>
-          <w:ilvl w:val="2"/>
-          <w:numId w:val="4"/>
-        </w:numPr>
-        <w:rPr>
-          <w:sz w:val="24"/>
-          <w:szCs w:val="24"/>
-        </w:rPr>
-      </w:pPr>
-      <w:r>
-        <w:rPr>
-          <w:b/>
-          <w:sz w:val="24"/>
-          <w:szCs w:val="24"/>
-        </w:rPr>
-        <w:t>NormalCalculateBullsAndCowsStrategy.cs</w:t>
-      </w:r>
-      <w:r>
-        <w:rPr>
-          <w:sz w:val="24"/>
-          <w:szCs w:val="24"/>
-        </w:rPr>
-        <w:t xml:space="preserve"> - </w:t>
-      </w:r>
-    </w:p>
-    <w:p>
-      <w:pPr>
-        <w:pStyle w:val="ListParagraph"/>
-        <w:numPr>
-          <w:ilvl w:val="1"/>
-          <w:numId w:val="4"/>
-        </w:numPr>
-        <w:rPr>
-          <w:sz w:val="24"/>
-          <w:szCs w:val="24"/>
-        </w:rPr>
-      </w:pPr>
+        <w:t>GuessResult.cs</w:t>
+      </w:r>
+      <w:r>
+        <w:rPr>
+          <w:sz w:val="24"/>
+          <w:szCs w:val="24"/>
+        </w:rPr>
+        <w:t xml:space="preserve"> </w:t>
+      </w:r>
+      <w:r>
+        <w:rPr>
+          <w:sz w:val="24"/>
+          <w:szCs w:val="24"/>
+        </w:rPr>
+        <w:t>–</w:t>
+      </w:r>
+      <w:r>
+        <w:rPr>
+          <w:sz w:val="24"/>
+          <w:szCs w:val="24"/>
+        </w:rPr>
+        <w:t xml:space="preserve"> </w:t>
+      </w:r>
+      <w:r>
+        <w:rPr>
+          <w:sz w:val="24"/>
+          <w:szCs w:val="24"/>
+        </w:rPr>
+        <w:t>Contains information about how many bulls and how many cows are in a given guess.</w:t>
+      </w:r>
     </w:p>
     <w:p>
       <w:pPr>
@@ -1444,8 +1768,6 @@
         </w:rPr>
         <w:t>.</w:t>
       </w:r>
-      <w:bookmarkStart w:id="0" w:name="_GoBack"/>
-      <w:bookmarkEnd w:id="0"/>
     </w:p>
     <w:p>
       <w:pPr>
@@ -1465,6 +1787,400 @@
           <w:szCs w:val="24"/>
         </w:rPr>
         <w:t>Changed all System.String with “string”, System.Int32 with “int” and so on, for better readability.</w:t>
+      </w:r>
+    </w:p>
+    <w:p>
+      <w:pPr>
+        <w:pStyle w:val="ListParagraph"/>
+        <w:numPr>
+          <w:ilvl w:val="1"/>
+          <w:numId w:val="4"/>
+        </w:numPr>
+        <w:rPr>
+          <w:sz w:val="24"/>
+          <w:szCs w:val="24"/>
+        </w:rPr>
+      </w:pPr>
+      <w:r>
+        <w:rPr>
+          <w:sz w:val="24"/>
+          <w:szCs w:val="24"/>
+        </w:rPr>
+        <w:t>Character casing:</w:t>
+      </w:r>
+    </w:p>
+    <w:p>
+      <w:pPr>
+        <w:pStyle w:val="ListParagraph"/>
+        <w:numPr>
+          <w:ilvl w:val="2"/>
+          <w:numId w:val="4"/>
+        </w:numPr>
+        <w:rPr>
+          <w:sz w:val="24"/>
+          <w:szCs w:val="24"/>
+        </w:rPr>
+      </w:pPr>
+      <w:r>
+        <w:rPr>
+          <w:sz w:val="24"/>
+          <w:szCs w:val="24"/>
+        </w:rPr>
+        <w:t xml:space="preserve">Variables and fields made </w:t>
+      </w:r>
+      <w:proofErr w:type="spellStart"/>
+      <w:r>
+        <w:rPr>
+          <w:sz w:val="24"/>
+          <w:szCs w:val="24"/>
+        </w:rPr>
+        <w:t>camelCase</w:t>
+      </w:r>
+      <w:proofErr w:type="spellEnd"/>
+      <w:r>
+        <w:rPr>
+          <w:sz w:val="24"/>
+          <w:szCs w:val="24"/>
+        </w:rPr>
+        <w:t>.</w:t>
+      </w:r>
+    </w:p>
+    <w:p>
+      <w:pPr>
+        <w:pStyle w:val="ListParagraph"/>
+        <w:numPr>
+          <w:ilvl w:val="2"/>
+          <w:numId w:val="4"/>
+        </w:numPr>
+        <w:rPr>
+          <w:sz w:val="24"/>
+          <w:szCs w:val="24"/>
+        </w:rPr>
+      </w:pPr>
+      <w:r>
+        <w:rPr>
+          <w:sz w:val="24"/>
+          <w:szCs w:val="24"/>
+        </w:rPr>
+        <w:t xml:space="preserve">Types, methods and constants made </w:t>
+      </w:r>
+      <w:proofErr w:type="spellStart"/>
+      <w:r>
+        <w:rPr>
+          <w:sz w:val="24"/>
+          <w:szCs w:val="24"/>
+        </w:rPr>
+        <w:t>PascalCase</w:t>
+      </w:r>
+      <w:proofErr w:type="spellEnd"/>
+      <w:r>
+        <w:rPr>
+          <w:sz w:val="24"/>
+          <w:szCs w:val="24"/>
+        </w:rPr>
+        <w:t>.</w:t>
+      </w:r>
+    </w:p>
+    <w:p>
+      <w:pPr>
+        <w:pStyle w:val="ListParagraph"/>
+        <w:numPr>
+          <w:ilvl w:val="1"/>
+          <w:numId w:val="4"/>
+        </w:numPr>
+        <w:rPr>
+          <w:sz w:val="24"/>
+          <w:szCs w:val="24"/>
+        </w:rPr>
+      </w:pPr>
+      <w:r>
+        <w:rPr>
+          <w:sz w:val="24"/>
+          <w:szCs w:val="24"/>
+        </w:rPr>
+        <w:t>Formatted all other elements of the source code according to the best practices for high quality programming code.</w:t>
+      </w:r>
+    </w:p>
+    <w:p>
+      <w:pPr>
+        <w:pStyle w:val="ListParagraph"/>
+        <w:numPr>
+          <w:ilvl w:val="0"/>
+          <w:numId w:val="4"/>
+        </w:numPr>
+        <w:rPr>
+          <w:sz w:val="24"/>
+          <w:szCs w:val="24"/>
+        </w:rPr>
+      </w:pPr>
+      <w:r>
+        <w:rPr>
+          <w:sz w:val="24"/>
+          <w:szCs w:val="24"/>
+        </w:rPr>
+        <w:t>Refactored methods:</w:t>
+      </w:r>
+    </w:p>
+    <w:p>
+      <w:pPr>
+        <w:pStyle w:val="ListParagraph"/>
+        <w:numPr>
+          <w:ilvl w:val="1"/>
+          <w:numId w:val="4"/>
+        </w:numPr>
+        <w:rPr>
+          <w:sz w:val="24"/>
+          <w:szCs w:val="24"/>
+        </w:rPr>
+      </w:pPr>
+      <w:proofErr w:type="spellStart"/>
+      <w:proofErr w:type="gramStart"/>
+      <w:r>
+        <w:rPr>
+          <w:b/>
+          <w:sz w:val="24"/>
+          <w:szCs w:val="24"/>
+        </w:rPr>
+        <w:t>CalculateBullsAndCowsCount</w:t>
+      </w:r>
+      <w:proofErr w:type="spellEnd"/>
+      <w:r>
+        <w:rPr>
+          <w:b/>
+          <w:sz w:val="24"/>
+          <w:szCs w:val="24"/>
+        </w:rPr>
+        <w:t>(</w:t>
+      </w:r>
+      <w:proofErr w:type="gramEnd"/>
+      <w:r>
+        <w:rPr>
+          <w:b/>
+          <w:sz w:val="24"/>
+          <w:szCs w:val="24"/>
+        </w:rPr>
+        <w:t>)</w:t>
+      </w:r>
+      <w:r>
+        <w:rPr>
+          <w:b/>
+          <w:sz w:val="24"/>
+          <w:szCs w:val="24"/>
+        </w:rPr>
+        <w:t xml:space="preserve"> </w:t>
+      </w:r>
+      <w:r>
+        <w:rPr>
+          <w:sz w:val="24"/>
+          <w:szCs w:val="24"/>
+        </w:rPr>
+        <w:t>– Changed it from</w:t>
+      </w:r>
+      <w:r>
+        <w:rPr>
+          <w:sz w:val="24"/>
+          <w:szCs w:val="24"/>
+        </w:rPr>
+        <w:t xml:space="preserve"> void </w:t>
+      </w:r>
+      <w:r>
+        <w:rPr>
+          <w:sz w:val="24"/>
+          <w:szCs w:val="24"/>
+        </w:rPr>
+        <w:t>to a return value method to</w:t>
+      </w:r>
+      <w:r>
+        <w:rPr>
+          <w:sz w:val="24"/>
+          <w:szCs w:val="24"/>
+        </w:rPr>
+        <w:t xml:space="preserve"> avoid the bad practice of using </w:t>
+      </w:r>
+      <w:r>
+        <w:rPr>
+          <w:b/>
+          <w:sz w:val="24"/>
+          <w:szCs w:val="24"/>
+        </w:rPr>
+        <w:t>out</w:t>
+      </w:r>
+      <w:r>
+        <w:rPr>
+          <w:sz w:val="24"/>
+          <w:szCs w:val="24"/>
+        </w:rPr>
+        <w:t xml:space="preserve"> parameters. Method now returns and object containing the previously </w:t>
+      </w:r>
+      <w:r>
+        <w:rPr>
+          <w:b/>
+          <w:sz w:val="24"/>
+          <w:szCs w:val="24"/>
+        </w:rPr>
+        <w:t>out</w:t>
+      </w:r>
+      <w:r>
+        <w:rPr>
+          <w:sz w:val="24"/>
+          <w:szCs w:val="24"/>
+        </w:rPr>
+        <w:t xml:space="preserve"> parameters.</w:t>
+      </w:r>
+    </w:p>
+    <w:p>
+      <w:pPr>
+        <w:pStyle w:val="ListParagraph"/>
+        <w:numPr>
+          <w:ilvl w:val="1"/>
+          <w:numId w:val="4"/>
+        </w:numPr>
+        <w:rPr>
+          <w:sz w:val="24"/>
+          <w:szCs w:val="24"/>
+        </w:rPr>
+      </w:pPr>
+      <w:proofErr w:type="spellStart"/>
+      <w:proofErr w:type="gramStart"/>
+      <w:r>
+        <w:rPr>
+          <w:b/>
+          <w:sz w:val="24"/>
+          <w:szCs w:val="24"/>
+        </w:rPr>
+        <w:t>PlayerInputToPlayerCommand</w:t>
+      </w:r>
+      <w:proofErr w:type="spellEnd"/>
+      <w:r>
+        <w:rPr>
+          <w:b/>
+          <w:sz w:val="24"/>
+          <w:szCs w:val="24"/>
+        </w:rPr>
+        <w:t>(</w:t>
+      </w:r>
+      <w:proofErr w:type="gramEnd"/>
+      <w:r>
+        <w:rPr>
+          <w:b/>
+          <w:sz w:val="24"/>
+          <w:szCs w:val="24"/>
+        </w:rPr>
+        <w:t>)</w:t>
+      </w:r>
+      <w:r>
+        <w:rPr>
+          <w:sz w:val="24"/>
+          <w:szCs w:val="24"/>
+        </w:rPr>
+        <w:t xml:space="preserve"> – Method is now removed and replaced by the </w:t>
+      </w:r>
+      <w:r>
+        <w:rPr>
+          <w:b/>
+          <w:sz w:val="24"/>
+          <w:szCs w:val="24"/>
+        </w:rPr>
+        <w:t>CommandCreator</w:t>
+      </w:r>
+      <w:r>
+        <w:rPr>
+          <w:sz w:val="24"/>
+          <w:szCs w:val="24"/>
+        </w:rPr>
+        <w:t xml:space="preserve"> class.</w:t>
+      </w:r>
+    </w:p>
+    <w:p>
+      <w:pPr>
+        <w:pStyle w:val="ListParagraph"/>
+        <w:numPr>
+          <w:ilvl w:val="1"/>
+          <w:numId w:val="4"/>
+        </w:numPr>
+        <w:rPr>
+          <w:sz w:val="24"/>
+          <w:szCs w:val="24"/>
+        </w:rPr>
+      </w:pPr>
+      <w:proofErr w:type="gramStart"/>
+      <w:r>
+        <w:rPr>
+          <w:b/>
+          <w:sz w:val="24"/>
+          <w:szCs w:val="24"/>
+        </w:rPr>
+        <w:t>generateNumber(</w:t>
+      </w:r>
+      <w:proofErr w:type="gramEnd"/>
+      <w:r>
+        <w:rPr>
+          <w:b/>
+          <w:sz w:val="24"/>
+          <w:szCs w:val="24"/>
+        </w:rPr>
+        <w:t xml:space="preserve">) </w:t>
+      </w:r>
+      <w:r>
+        <w:rPr>
+          <w:sz w:val="24"/>
+          <w:szCs w:val="24"/>
+        </w:rPr>
+        <w:t xml:space="preserve">– Method is now moved to </w:t>
+      </w:r>
+      <w:proofErr w:type="spellStart"/>
+      <w:r>
+        <w:rPr>
+          <w:sz w:val="24"/>
+          <w:szCs w:val="24"/>
+        </w:rPr>
+        <w:t>GameNumberProvider</w:t>
+      </w:r>
+      <w:proofErr w:type="spellEnd"/>
+      <w:r>
+        <w:rPr>
+          <w:sz w:val="24"/>
+          <w:szCs w:val="24"/>
+        </w:rPr>
+        <w:t xml:space="preserve"> class.</w:t>
+      </w:r>
+    </w:p>
+    <w:p>
+      <w:pPr>
+        <w:pStyle w:val="ListParagraph"/>
+        <w:numPr>
+          <w:ilvl w:val="1"/>
+          <w:numId w:val="4"/>
+        </w:numPr>
+        <w:rPr>
+          <w:sz w:val="24"/>
+          <w:szCs w:val="24"/>
+        </w:rPr>
+      </w:pPr>
+      <w:proofErr w:type="gramStart"/>
+      <w:r>
+        <w:rPr>
+          <w:b/>
+          <w:sz w:val="24"/>
+          <w:szCs w:val="24"/>
+        </w:rPr>
+        <w:t>Start(</w:t>
+      </w:r>
+      <w:proofErr w:type="gramEnd"/>
+      <w:r>
+        <w:rPr>
+          <w:b/>
+          <w:sz w:val="24"/>
+          <w:szCs w:val="24"/>
+        </w:rPr>
+        <w:t>)</w:t>
+      </w:r>
+      <w:r>
+        <w:rPr>
+          <w:sz w:val="24"/>
+          <w:szCs w:val="24"/>
+        </w:rPr>
+        <w:t xml:space="preserve"> – Refactored it to avoid the deep nesting of do-while loops and if statements.</w:t>
       </w:r>
     </w:p>
     <w:p>
@@ -1505,6 +2221,7 @@
           <w:sz w:val="24"/>
           <w:szCs w:val="24"/>
         </w:rPr>
+        <w:lastRenderedPageBreak/>
         <w:t>WELCOME_MESSAGE</w:t>
       </w:r>
       <w:r>
@@ -2258,6 +2975,40 @@
           <w:sz w:val="28"/>
           <w:szCs w:val="28"/>
         </w:rPr>
+        <w:t xml:space="preserve">Added validations </w:t>
+      </w:r>
+      <w:r>
+        <w:rPr>
+          <w:sz w:val="28"/>
+          <w:szCs w:val="28"/>
+        </w:rPr>
+        <w:t>to</w:t>
+      </w:r>
+      <w:r>
+        <w:rPr>
+          <w:sz w:val="28"/>
+          <w:szCs w:val="28"/>
+        </w:rPr>
+        <w:t xml:space="preserve"> all properties to ensure correct state of the objects.</w:t>
+      </w:r>
+    </w:p>
+    <w:p>
+      <w:pPr>
+        <w:pStyle w:val="ListParagraph"/>
+        <w:numPr>
+          <w:ilvl w:val="0"/>
+          <w:numId w:val="4"/>
+        </w:numPr>
+        <w:rPr>
+          <w:sz w:val="28"/>
+          <w:szCs w:val="28"/>
+        </w:rPr>
+      </w:pPr>
+      <w:r>
+        <w:rPr>
+          <w:sz w:val="28"/>
+          <w:szCs w:val="28"/>
+        </w:rPr>
         <w:t>Implemented design patterns:</w:t>
       </w:r>
     </w:p>
@@ -2280,6 +3031,21 @@
         </w:rPr>
         <w:t>Factory Method</w:t>
       </w:r>
+      <w:r>
+        <w:rPr>
+          <w:sz w:val="24"/>
+          <w:szCs w:val="24"/>
+        </w:rPr>
+        <w:t xml:space="preserve"> – </w:t>
+      </w:r>
+      <w:r>
+        <w:rPr>
+          <w:b/>
+          <w:sz w:val="24"/>
+          <w:szCs w:val="24"/>
+        </w:rPr>
+        <w:t>FactoryMethod.cs</w:t>
+      </w:r>
     </w:p>
     <w:p>
       <w:pPr>
@@ -2300,6 +3066,21 @@
         </w:rPr>
         <w:t>Command pattern</w:t>
       </w:r>
+      <w:r>
+        <w:rPr>
+          <w:sz w:val="24"/>
+          <w:szCs w:val="24"/>
+        </w:rPr>
+        <w:t xml:space="preserve"> – </w:t>
+      </w:r>
+      <w:r>
+        <w:rPr>
+          <w:b/>
+          <w:sz w:val="24"/>
+          <w:szCs w:val="24"/>
+        </w:rPr>
+        <w:t>Command.cs</w:t>
+      </w:r>
     </w:p>
     <w:p>
       <w:pPr>
@@ -2320,6 +3101,21 @@
         </w:rPr>
         <w:t>Strategy pattern</w:t>
       </w:r>
+      <w:r>
+        <w:rPr>
+          <w:sz w:val="24"/>
+          <w:szCs w:val="24"/>
+        </w:rPr>
+        <w:t xml:space="preserve"> – </w:t>
+      </w:r>
+      <w:r>
+        <w:rPr>
+          <w:b/>
+          <w:sz w:val="24"/>
+          <w:szCs w:val="24"/>
+        </w:rPr>
+        <w:t>IcalculateBullsAndCowsStrategy.cs</w:t>
+      </w:r>
     </w:p>
     <w:p>
       <w:pPr>
@@ -2338,9 +3134,59 @@
           <w:sz w:val="24"/>
           <w:szCs w:val="24"/>
         </w:rPr>
-        <w:lastRenderedPageBreak/>
         <w:t>Bridge pattern</w:t>
       </w:r>
+      <w:r>
+        <w:rPr>
+          <w:sz w:val="24"/>
+          <w:szCs w:val="24"/>
+        </w:rPr>
+        <w:t xml:space="preserve"> </w:t>
+      </w:r>
+      <w:r>
+        <w:rPr>
+          <w:sz w:val="24"/>
+          <w:szCs w:val="24"/>
+        </w:rPr>
+        <w:t>–</w:t>
+      </w:r>
+      <w:r>
+        <w:rPr>
+          <w:sz w:val="24"/>
+          <w:szCs w:val="24"/>
+        </w:rPr>
+        <w:t xml:space="preserve"> </w:t>
+      </w:r>
+      <w:r>
+        <w:rPr>
+          <w:sz w:val="24"/>
+          <w:szCs w:val="24"/>
+        </w:rPr>
+        <w:t xml:space="preserve">From </w:t>
+      </w:r>
+      <w:r>
+        <w:rPr>
+          <w:b/>
+          <w:sz w:val="24"/>
+          <w:szCs w:val="24"/>
+        </w:rPr>
+        <w:t>IGameEngine.cs</w:t>
+      </w:r>
+      <w:r>
+        <w:rPr>
+          <w:sz w:val="24"/>
+          <w:szCs w:val="24"/>
+        </w:rPr>
+        <w:t xml:space="preserve"> to </w:t>
+      </w:r>
+      <w:r>
+        <w:rPr>
+          <w:b/>
+          <w:sz w:val="24"/>
+          <w:szCs w:val="24"/>
+        </w:rPr>
+        <w:t>IMessageDispatcher.cs</w:t>
+      </w:r>
     </w:p>
     <w:p>
       <w:pPr>
@@ -2361,6 +3207,36 @@
         </w:rPr>
         <w:t>Singleton pattern</w:t>
       </w:r>
+      <w:r>
+        <w:rPr>
+          <w:sz w:val="24"/>
+          <w:szCs w:val="24"/>
+        </w:rPr>
+        <w:t xml:space="preserve"> – Property </w:t>
+      </w:r>
+      <w:r>
+        <w:rPr>
+          <w:b/>
+          <w:sz w:val="24"/>
+          <w:szCs w:val="24"/>
+        </w:rPr>
+        <w:t>Instance</w:t>
+      </w:r>
+      <w:r>
+        <w:rPr>
+          <w:sz w:val="24"/>
+          <w:szCs w:val="24"/>
+        </w:rPr>
+        <w:t xml:space="preserve"> in </w:t>
+      </w:r>
+      <w:r>
+        <w:rPr>
+          <w:b/>
+          <w:sz w:val="24"/>
+          <w:szCs w:val="24"/>
+        </w:rPr>
+        <w:t>GameEngine.cs</w:t>
+      </w:r>
     </w:p>
     <w:p>
       <w:pPr>
@@ -2381,19 +3257,21 @@
         </w:rPr>
         <w:t>Facade pattern</w:t>
       </w:r>
-    </w:p>
-    <w:p>
-      <w:pPr>
-        <w:pStyle w:val="ListParagraph"/>
-        <w:numPr>
-          <w:ilvl w:val="0"/>
-          <w:numId w:val="1"/>
-        </w:numPr>
-        <w:rPr>
-          <w:sz w:val="24"/>
-          <w:szCs w:val="24"/>
-        </w:rPr>
-      </w:pPr>
+      <w:r>
+        <w:rPr>
+          <w:sz w:val="24"/>
+          <w:szCs w:val="24"/>
+        </w:rPr>
+        <w:t xml:space="preserve"> – </w:t>
+      </w:r>
+      <w:r>
+        <w:rPr>
+          <w:b/>
+          <w:sz w:val="24"/>
+          <w:szCs w:val="24"/>
+        </w:rPr>
+        <w:t>InputOutput.cs</w:t>
+      </w:r>
     </w:p>
     <w:sectPr>
       <w:pgSz w:w="12240" w:h="15840"/>

</xml_diff>